<commit_message>
update tdd basics: The Polymorphic Test
</commit_message>
<xml_diff>
--- a/TDD/Basics.docx
+++ b/TDD/Basics.docx
@@ -5,12 +5,16 @@
     <w:p>
       <w:pPr>
         <w:rPr>
+          <w:b/>
+          <w:bCs/>
           <w:sz w:val="32"/>
           <w:szCs w:val="32"/>
         </w:rPr>
       </w:pPr>
       <w:r>
         <w:rPr>
+          <w:b/>
+          <w:bCs/>
           <w:sz w:val="32"/>
           <w:szCs w:val="32"/>
         </w:rPr>
@@ -244,12 +248,16 @@
     <w:p>
       <w:pPr>
         <w:rPr>
+          <w:b/>
+          <w:bCs/>
           <w:sz w:val="28"/>
           <w:szCs w:val="28"/>
         </w:rPr>
       </w:pPr>
       <w:r>
         <w:rPr>
+          <w:b/>
+          <w:bCs/>
           <w:sz w:val="28"/>
           <w:szCs w:val="28"/>
         </w:rPr>
@@ -257,6 +265,8 @@
       </w:r>
       <w:r>
         <w:rPr>
+          <w:b/>
+          <w:bCs/>
           <w:sz w:val="28"/>
           <w:szCs w:val="28"/>
         </w:rPr>
@@ -319,22 +329,40 @@
           <w:sz w:val="24"/>
           <w:szCs w:val="24"/>
         </w:rPr>
-        <w:t xml:space="preserve">, so we simply inherit the test builder from the SUT </w:t>
-      </w:r>
-      <w:r>
-        <w:rPr>
-          <w:sz w:val="24"/>
-          <w:szCs w:val="24"/>
-        </w:rPr>
-        <w:t>abstract/interface</w:t>
-      </w:r>
-      <w:r>
-        <w:rPr>
-          <w:sz w:val="24"/>
-          <w:szCs w:val="24"/>
-        </w:rPr>
-        <w:t>.</w:t>
-      </w:r>
+        <w:t>, so we simply inherit the test builder from the SUT abstract/interface.</w:t>
+      </w:r>
+    </w:p>
+    <w:p>
+      <w:pPr>
+        <w:rPr>
+          <w:sz w:val="24"/>
+          <w:szCs w:val="24"/>
+        </w:rPr>
+      </w:pPr>
+    </w:p>
+    <w:p>
+      <w:pPr>
+        <w:rPr>
+          <w:sz w:val="24"/>
+          <w:szCs w:val="24"/>
+        </w:rPr>
+      </w:pPr>
+    </w:p>
+    <w:p>
+      <w:pPr>
+        <w:rPr>
+          <w:sz w:val="24"/>
+          <w:szCs w:val="24"/>
+        </w:rPr>
+      </w:pPr>
+    </w:p>
+    <w:p>
+      <w:pPr>
+        <w:rPr>
+          <w:sz w:val="24"/>
+          <w:szCs w:val="24"/>
+        </w:rPr>
+      </w:pPr>
     </w:p>
     <w:p>
       <w:pPr>
@@ -352,6 +380,7 @@
           <w:sz w:val="18"/>
           <w:szCs w:val="18"/>
         </w:rPr>
+        <w:lastRenderedPageBreak/>
         <w:t xml:space="preserve">interface </w:t>
       </w:r>
       <w:proofErr w:type="spellStart"/>
@@ -361,15 +390,7 @@
           <w:sz w:val="18"/>
           <w:szCs w:val="18"/>
         </w:rPr>
-        <w:t>I</w:t>
-      </w:r>
-      <w:r>
-        <w:rPr>
-          <w:color w:val="C191FF"/>
-          <w:sz w:val="18"/>
-          <w:szCs w:val="18"/>
-        </w:rPr>
-        <w:t>Sut</w:t>
+        <w:t>ISut</w:t>
       </w:r>
       <w:proofErr w:type="spellEnd"/>
     </w:p>
@@ -533,15 +554,7 @@
           <w:sz w:val="18"/>
           <w:szCs w:val="18"/>
         </w:rPr>
-        <w:t>Sut</w:t>
-      </w:r>
-      <w:r>
-        <w:rPr>
-          <w:color w:val="C191FF"/>
-          <w:sz w:val="18"/>
-          <w:szCs w:val="18"/>
-        </w:rPr>
-        <w:t>(</w:t>
+        <w:t>Sut(</w:t>
       </w:r>
       <w:proofErr w:type="gramEnd"/>
       <w:r>
@@ -589,7 +602,6 @@
           <w:sz w:val="18"/>
           <w:szCs w:val="18"/>
         </w:rPr>
-        <w:lastRenderedPageBreak/>
         <w:tab/>
       </w:r>
       <w:r>
@@ -650,13 +662,6 @@
           <w:szCs w:val="18"/>
         </w:rPr>
         <w:tab/>
-      </w:r>
-      <w:r>
-        <w:rPr>
-          <w:color w:val="C191FF"/>
-          <w:sz w:val="18"/>
-          <w:szCs w:val="18"/>
-        </w:rPr>
         <w:t>String Id;</w:t>
       </w:r>
     </w:p>
@@ -716,15 +721,7 @@
           <w:sz w:val="18"/>
           <w:szCs w:val="18"/>
         </w:rPr>
-        <w:t>Sut</w:t>
-      </w:r>
-      <w:r>
-        <w:rPr>
-          <w:color w:val="C191FF"/>
-          <w:sz w:val="18"/>
-          <w:szCs w:val="18"/>
-        </w:rPr>
-        <w:t>TestBuilder</w:t>
+        <w:t>SutTestBuilder</w:t>
       </w:r>
       <w:proofErr w:type="spellEnd"/>
       <w:r>
@@ -856,23 +853,7 @@
           <w:szCs w:val="18"/>
         </w:rPr>
         <w:tab/>
-        <w:t xml:space="preserve">Id = </w:t>
-      </w:r>
-      <w:r>
-        <w:rPr>
-          <w:color w:val="C191FF"/>
-          <w:sz w:val="18"/>
-          <w:szCs w:val="18"/>
-        </w:rPr>
-        <w:t>“some id”</w:t>
-      </w:r>
-      <w:r>
-        <w:rPr>
-          <w:color w:val="C191FF"/>
-          <w:sz w:val="18"/>
-          <w:szCs w:val="18"/>
-        </w:rPr>
-        <w:t>;</w:t>
+        <w:t>Id = “some id”;</w:t>
       </w:r>
     </w:p>
     <w:p>
@@ -934,13 +915,6 @@
           <w:szCs w:val="18"/>
         </w:rPr>
         <w:tab/>
-      </w:r>
-      <w:r>
-        <w:rPr>
-          <w:color w:val="C191FF"/>
-          <w:sz w:val="18"/>
-          <w:szCs w:val="18"/>
-        </w:rPr>
         <w:t>String Id;</w:t>
       </w:r>
     </w:p>
@@ -1226,34 +1200,1771 @@
     </w:p>
     <w:p>
       <w:pPr>
-        <w:rPr>
-          <w:sz w:val="24"/>
-          <w:szCs w:val="24"/>
-        </w:rPr>
-      </w:pPr>
-    </w:p>
-    <w:p>
-      <w:pPr>
-        <w:rPr>
-          <w:sz w:val="24"/>
-          <w:szCs w:val="24"/>
-        </w:rPr>
-      </w:pPr>
-    </w:p>
-    <w:p>
-      <w:pPr>
-        <w:rPr>
-          <w:sz w:val="24"/>
-          <w:szCs w:val="24"/>
-        </w:rPr>
-      </w:pPr>
-      <w:r>
-        <w:rPr>
-          <w:sz w:val="24"/>
-          <w:szCs w:val="24"/>
+        <w:pStyle w:val="HTMLPreformatted"/>
+        <w:shd w:val="clear" w:color="auto" w:fill="262626"/>
+        <w:rPr>
+          <w:color w:val="C191FF"/>
+          <w:sz w:val="16"/>
+          <w:szCs w:val="16"/>
+        </w:rPr>
+      </w:pPr>
+    </w:p>
+    <w:p>
+      <w:pPr>
+        <w:rPr>
+          <w:sz w:val="24"/>
+          <w:szCs w:val="24"/>
+        </w:rPr>
+      </w:pPr>
+    </w:p>
+    <w:p>
+      <w:pPr>
+        <w:rPr>
+          <w:b/>
+          <w:bCs/>
+          <w:sz w:val="28"/>
+          <w:szCs w:val="28"/>
+        </w:rPr>
+      </w:pPr>
+    </w:p>
+    <w:p>
+      <w:pPr>
+        <w:rPr>
+          <w:b/>
+          <w:bCs/>
+          <w:sz w:val="28"/>
+          <w:szCs w:val="28"/>
+        </w:rPr>
+      </w:pPr>
+    </w:p>
+    <w:p>
+      <w:pPr>
+        <w:rPr>
+          <w:b/>
+          <w:bCs/>
+          <w:sz w:val="28"/>
+          <w:szCs w:val="28"/>
+        </w:rPr>
+      </w:pPr>
+    </w:p>
+    <w:p>
+      <w:pPr>
+        <w:rPr>
+          <w:b/>
+          <w:bCs/>
+          <w:sz w:val="28"/>
+          <w:szCs w:val="28"/>
+        </w:rPr>
+      </w:pPr>
+    </w:p>
+    <w:p>
+      <w:pPr>
+        <w:rPr>
+          <w:b/>
+          <w:bCs/>
+          <w:sz w:val="28"/>
+          <w:szCs w:val="28"/>
+        </w:rPr>
+      </w:pPr>
+    </w:p>
+    <w:p>
+      <w:pPr>
+        <w:rPr>
+          <w:b/>
+          <w:bCs/>
+          <w:sz w:val="28"/>
+          <w:szCs w:val="28"/>
+        </w:rPr>
+      </w:pPr>
+    </w:p>
+    <w:p>
+      <w:pPr>
+        <w:rPr>
+          <w:b/>
+          <w:bCs/>
+          <w:sz w:val="28"/>
+          <w:szCs w:val="28"/>
+        </w:rPr>
+      </w:pPr>
+    </w:p>
+    <w:p>
+      <w:pPr>
+        <w:rPr>
+          <w:b/>
+          <w:bCs/>
+          <w:sz w:val="28"/>
+          <w:szCs w:val="28"/>
+        </w:rPr>
+      </w:pPr>
+    </w:p>
+    <w:p>
+      <w:pPr>
+        <w:rPr>
+          <w:b/>
+          <w:bCs/>
+          <w:sz w:val="28"/>
+          <w:szCs w:val="28"/>
+        </w:rPr>
+      </w:pPr>
+    </w:p>
+    <w:p>
+      <w:pPr>
+        <w:rPr>
+          <w:b/>
+          <w:bCs/>
+          <w:sz w:val="28"/>
+          <w:szCs w:val="28"/>
+        </w:rPr>
+      </w:pPr>
+    </w:p>
+    <w:p>
+      <w:pPr>
+        <w:rPr>
+          <w:b/>
+          <w:bCs/>
+          <w:sz w:val="28"/>
+          <w:szCs w:val="28"/>
+        </w:rPr>
+      </w:pPr>
+    </w:p>
+    <w:p>
+      <w:pPr>
+        <w:rPr>
+          <w:b/>
+          <w:bCs/>
+          <w:sz w:val="28"/>
+          <w:szCs w:val="28"/>
+        </w:rPr>
+      </w:pPr>
+      <w:r>
+        <w:rPr>
+          <w:b/>
+          <w:bCs/>
+          <w:sz w:val="28"/>
+          <w:szCs w:val="28"/>
+        </w:rPr>
+        <w:t>The Test Manager</w:t>
+      </w:r>
+    </w:p>
+    <w:p>
+      <w:pPr>
+        <w:rPr>
+          <w:sz w:val="24"/>
+          <w:szCs w:val="24"/>
+          <w:lang w:bidi="fa-IR"/>
+        </w:rPr>
+      </w:pPr>
+      <w:r>
+        <w:rPr>
+          <w:sz w:val="24"/>
+          <w:szCs w:val="24"/>
+          <w:lang w:bidi="fa-IR"/>
+        </w:rPr>
+        <w:t xml:space="preserve">This approach has very similarities with the Test Builder. A test manager not also builds an SUT but also can modify it too. In most circumstances, the test manager is used in combination with the domain manager. </w:t>
+      </w:r>
+    </w:p>
+    <w:p>
+      <w:pPr>
+        <w:rPr>
+          <w:sz w:val="24"/>
+          <w:szCs w:val="24"/>
+          <w:lang w:bidi="fa-IR"/>
+        </w:rPr>
+      </w:pPr>
+      <w:r>
+        <w:rPr>
+          <w:sz w:val="24"/>
+          <w:szCs w:val="24"/>
+          <w:lang w:bidi="fa-IR"/>
+        </w:rPr>
+        <w:t>Conventions:</w:t>
+      </w:r>
+    </w:p>
+    <w:p>
+      <w:pPr>
+        <w:rPr>
+          <w:sz w:val="24"/>
+          <w:szCs w:val="24"/>
+          <w:lang w:bidi="fa-IR"/>
+        </w:rPr>
+      </w:pPr>
+      <w:r>
+        <w:rPr>
+          <w:sz w:val="24"/>
+          <w:szCs w:val="24"/>
+          <w:lang w:bidi="fa-IR"/>
+        </w:rPr>
+        <w:t xml:space="preserve">. </w:t>
+      </w:r>
+      <w:r>
+        <w:rPr>
+          <w:sz w:val="24"/>
+          <w:szCs w:val="24"/>
+          <w:lang w:bidi="fa-IR"/>
+        </w:rPr>
+        <w:t>a test manager doesn’t inherit from any type</w:t>
+      </w:r>
+    </w:p>
+    <w:p>
+      <w:pPr>
+        <w:rPr>
+          <w:sz w:val="24"/>
+          <w:szCs w:val="24"/>
+          <w:lang w:bidi="fa-IR"/>
+        </w:rPr>
+      </w:pPr>
+      <w:r>
+        <w:rPr>
+          <w:sz w:val="24"/>
+          <w:szCs w:val="24"/>
+          <w:lang w:bidi="fa-IR"/>
+        </w:rPr>
+        <w:t>. a test manager is generic when the target is polymorphic</w:t>
+      </w:r>
+    </w:p>
+    <w:p>
+      <w:pPr>
+        <w:rPr>
+          <w:sz w:val="24"/>
+          <w:szCs w:val="24"/>
+          <w:lang w:bidi="fa-IR"/>
+        </w:rPr>
+      </w:pPr>
+      <w:r>
+        <w:rPr>
+          <w:sz w:val="24"/>
+          <w:szCs w:val="24"/>
+          <w:lang w:bidi="fa-IR"/>
+        </w:rPr>
+        <w:t xml:space="preserve">. a generic test manager needs </w:t>
+      </w:r>
+      <w:proofErr w:type="spellStart"/>
+      <w:r>
+        <w:rPr>
+          <w:sz w:val="24"/>
+          <w:szCs w:val="24"/>
+          <w:lang w:bidi="fa-IR"/>
+        </w:rPr>
+        <w:t>TSelf</w:t>
+      </w:r>
+      <w:proofErr w:type="spellEnd"/>
+      <w:r>
+        <w:rPr>
+          <w:sz w:val="24"/>
+          <w:szCs w:val="24"/>
+          <w:lang w:bidi="fa-IR"/>
+        </w:rPr>
+        <w:t xml:space="preserve"> argument in order to return it in </w:t>
+      </w:r>
+      <w:proofErr w:type="gramStart"/>
+      <w:r>
+        <w:rPr>
+          <w:sz w:val="24"/>
+          <w:szCs w:val="24"/>
+          <w:lang w:bidi="fa-IR"/>
+        </w:rPr>
+        <w:t>With(</w:t>
+      </w:r>
+      <w:proofErr w:type="gramEnd"/>
+      <w:r>
+        <w:rPr>
+          <w:sz w:val="24"/>
+          <w:szCs w:val="24"/>
+          <w:lang w:bidi="fa-IR"/>
+        </w:rPr>
+        <w:t>) methods</w:t>
+      </w:r>
+    </w:p>
+    <w:p>
+      <w:pPr>
+        <w:rPr>
+          <w:sz w:val="24"/>
+          <w:szCs w:val="24"/>
+          <w:lang w:bidi="fa-IR"/>
+        </w:rPr>
+      </w:pPr>
+      <w:r>
+        <w:rPr>
+          <w:sz w:val="24"/>
+          <w:szCs w:val="24"/>
+          <w:lang w:bidi="fa-IR"/>
+        </w:rPr>
+        <w:t xml:space="preserve">. a generic test manager needs </w:t>
+      </w:r>
+      <w:proofErr w:type="spellStart"/>
+      <w:r>
+        <w:rPr>
+          <w:sz w:val="24"/>
+          <w:szCs w:val="24"/>
+          <w:lang w:bidi="fa-IR"/>
+        </w:rPr>
+        <w:t>TTarget</w:t>
+      </w:r>
+      <w:proofErr w:type="spellEnd"/>
+      <w:r>
+        <w:rPr>
+          <w:sz w:val="24"/>
+          <w:szCs w:val="24"/>
+          <w:lang w:bidi="fa-IR"/>
+        </w:rPr>
+        <w:t xml:space="preserve"> argument in order to return it in </w:t>
+      </w:r>
+      <w:proofErr w:type="gramStart"/>
+      <w:r>
+        <w:rPr>
+          <w:sz w:val="24"/>
+          <w:szCs w:val="24"/>
+          <w:lang w:bidi="fa-IR"/>
+        </w:rPr>
+        <w:t>Build(</w:t>
+      </w:r>
+      <w:proofErr w:type="gramEnd"/>
+      <w:r>
+        <w:rPr>
+          <w:sz w:val="24"/>
+          <w:szCs w:val="24"/>
+          <w:lang w:bidi="fa-IR"/>
+        </w:rPr>
+        <w:t>) method</w:t>
+      </w:r>
+    </w:p>
+    <w:p>
+      <w:pPr>
+        <w:rPr>
+          <w:sz w:val="24"/>
+          <w:szCs w:val="24"/>
+          <w:lang w:bidi="fa-IR"/>
+        </w:rPr>
+      </w:pPr>
+      <w:r>
+        <w:rPr>
+          <w:sz w:val="24"/>
+          <w:szCs w:val="24"/>
+          <w:lang w:bidi="fa-IR"/>
+        </w:rPr>
+        <w:t xml:space="preserve">. a generic test manager needs </w:t>
+      </w:r>
+      <w:proofErr w:type="spellStart"/>
+      <w:r>
+        <w:rPr>
+          <w:sz w:val="24"/>
+          <w:szCs w:val="24"/>
+          <w:lang w:bidi="fa-IR"/>
+        </w:rPr>
+        <w:t>TManager</w:t>
+      </w:r>
+      <w:proofErr w:type="spellEnd"/>
+      <w:r>
+        <w:rPr>
+          <w:sz w:val="24"/>
+          <w:szCs w:val="24"/>
+          <w:lang w:bidi="fa-IR"/>
+        </w:rPr>
+        <w:t xml:space="preserve"> argument in order to </w:t>
+      </w:r>
+      <w:proofErr w:type="spellStart"/>
+      <w:r>
+        <w:rPr>
+          <w:sz w:val="24"/>
+          <w:szCs w:val="24"/>
+          <w:lang w:bidi="fa-IR"/>
+        </w:rPr>
+        <w:t>SutBuilder</w:t>
+      </w:r>
+      <w:proofErr w:type="spellEnd"/>
+      <w:r>
+        <w:rPr>
+          <w:sz w:val="24"/>
+          <w:szCs w:val="24"/>
+          <w:lang w:bidi="fa-IR"/>
+        </w:rPr>
+        <w:t xml:space="preserve"> to outside world </w:t>
+      </w:r>
+    </w:p>
+    <w:p>
+      <w:pPr>
+        <w:rPr>
+          <w:sz w:val="24"/>
+          <w:szCs w:val="24"/>
+          <w:lang w:bidi="fa-IR"/>
+        </w:rPr>
+      </w:pPr>
+    </w:p>
+    <w:p>
+      <w:pPr>
+        <w:pStyle w:val="ListParagraph"/>
+        <w:numPr>
+          <w:ilvl w:val="0"/>
+          <w:numId w:val="1"/>
+        </w:numPr>
+        <w:rPr>
+          <w:sz w:val="24"/>
+          <w:szCs w:val="24"/>
+          <w:lang w:bidi="fa-IR"/>
+        </w:rPr>
+      </w:pPr>
+      <w:proofErr w:type="spellStart"/>
+      <w:r>
+        <w:rPr>
+          <w:sz w:val="24"/>
+          <w:szCs w:val="24"/>
+          <w:lang w:bidi="fa-IR"/>
+        </w:rPr>
+        <w:t>TSelf</w:t>
+      </w:r>
+      <w:proofErr w:type="spellEnd"/>
+      <w:r>
+        <w:rPr>
+          <w:sz w:val="24"/>
+          <w:szCs w:val="24"/>
+          <w:lang w:bidi="fa-IR"/>
+        </w:rPr>
+        <w:t xml:space="preserve"> is type of the test manager itself</w:t>
+      </w:r>
+    </w:p>
+    <w:p>
+      <w:pPr>
+        <w:pStyle w:val="ListParagraph"/>
+        <w:numPr>
+          <w:ilvl w:val="0"/>
+          <w:numId w:val="1"/>
+        </w:numPr>
+        <w:rPr>
+          <w:sz w:val="24"/>
+          <w:szCs w:val="24"/>
+          <w:lang w:bidi="fa-IR"/>
+        </w:rPr>
+      </w:pPr>
+      <w:proofErr w:type="spellStart"/>
+      <w:r>
+        <w:rPr>
+          <w:sz w:val="24"/>
+          <w:szCs w:val="24"/>
+          <w:lang w:bidi="fa-IR"/>
+        </w:rPr>
+        <w:t>TTarget</w:t>
+      </w:r>
+      <w:proofErr w:type="spellEnd"/>
+      <w:r>
+        <w:rPr>
+          <w:sz w:val="24"/>
+          <w:szCs w:val="24"/>
+          <w:lang w:bidi="fa-IR"/>
+        </w:rPr>
+        <w:t xml:space="preserve"> is type of domain interface</w:t>
+      </w:r>
+    </w:p>
+    <w:p>
+      <w:pPr>
+        <w:pStyle w:val="ListParagraph"/>
+        <w:numPr>
+          <w:ilvl w:val="0"/>
+          <w:numId w:val="1"/>
+        </w:numPr>
+        <w:rPr>
+          <w:sz w:val="24"/>
+          <w:szCs w:val="24"/>
+          <w:lang w:bidi="fa-IR"/>
+        </w:rPr>
+      </w:pPr>
+      <w:proofErr w:type="spellStart"/>
+      <w:r>
+        <w:rPr>
+          <w:sz w:val="24"/>
+          <w:szCs w:val="24"/>
+          <w:lang w:bidi="fa-IR"/>
+        </w:rPr>
+        <w:t>TManager</w:t>
+      </w:r>
+      <w:proofErr w:type="spellEnd"/>
+      <w:r>
+        <w:rPr>
+          <w:sz w:val="24"/>
+          <w:szCs w:val="24"/>
+          <w:lang w:bidi="fa-IR"/>
+        </w:rPr>
+        <w:t xml:space="preserve"> is type of domain manager </w:t>
+      </w:r>
+    </w:p>
+    <w:p>
+      <w:pPr>
+        <w:pStyle w:val="HTMLPreformatted"/>
+        <w:shd w:val="clear" w:color="auto" w:fill="262626"/>
+        <w:rPr>
+          <w:color w:val="C191FF"/>
+          <w:sz w:val="18"/>
+          <w:szCs w:val="18"/>
+        </w:rPr>
+      </w:pPr>
+      <w:r>
+        <w:rPr>
+          <w:color w:val="6C95EB"/>
+          <w:sz w:val="18"/>
+          <w:szCs w:val="18"/>
+        </w:rPr>
+        <w:t xml:space="preserve">public abstract class </w:t>
+      </w:r>
+      <w:proofErr w:type="spellStart"/>
+      <w:r>
+        <w:rPr>
+          <w:color w:val="C191FF"/>
+          <w:sz w:val="18"/>
+          <w:szCs w:val="18"/>
+        </w:rPr>
+        <w:t>TestTargetManager</w:t>
+      </w:r>
+      <w:proofErr w:type="spellEnd"/>
+      <w:r>
+        <w:rPr>
+          <w:color w:val="BDBDBD"/>
+          <w:sz w:val="18"/>
+          <w:szCs w:val="18"/>
+        </w:rPr>
+        <w:t>&lt;</w:t>
+      </w:r>
+      <w:proofErr w:type="spellStart"/>
+      <w:r>
+        <w:rPr>
+          <w:color w:val="C191FF"/>
+          <w:sz w:val="18"/>
+          <w:szCs w:val="18"/>
+        </w:rPr>
+        <w:t>TSelf</w:t>
+      </w:r>
+      <w:proofErr w:type="spellEnd"/>
+      <w:r>
+        <w:rPr>
+          <w:color w:val="BDBDBD"/>
+          <w:sz w:val="18"/>
+          <w:szCs w:val="18"/>
+        </w:rPr>
+        <w:t xml:space="preserve">, </w:t>
+      </w:r>
+      <w:r>
+        <w:rPr>
+          <w:color w:val="C191FF"/>
+          <w:sz w:val="18"/>
+          <w:szCs w:val="18"/>
+        </w:rPr>
+        <w:t>TI</w:t>
+      </w:r>
+      <w:r>
+        <w:rPr>
+          <w:color w:val="BDBDBD"/>
+          <w:sz w:val="18"/>
+          <w:szCs w:val="18"/>
+        </w:rPr>
+        <w:t xml:space="preserve">, </w:t>
+      </w:r>
+      <w:proofErr w:type="spellStart"/>
+      <w:r>
+        <w:rPr>
+          <w:color w:val="C191FF"/>
+          <w:sz w:val="18"/>
+          <w:szCs w:val="18"/>
+        </w:rPr>
+        <w:t>TIBuilder</w:t>
+      </w:r>
+      <w:proofErr w:type="spellEnd"/>
+      <w:r>
+        <w:rPr>
+          <w:color w:val="BDBDBD"/>
+          <w:sz w:val="18"/>
+          <w:szCs w:val="18"/>
+        </w:rPr>
+        <w:t>&gt;</w:t>
+      </w:r>
+      <w:r>
+        <w:rPr>
+          <w:color w:val="BDBDBD"/>
+          <w:sz w:val="18"/>
+          <w:szCs w:val="18"/>
+        </w:rPr>
+        <w:br/>
+        <w:t xml:space="preserve">    </w:t>
+      </w:r>
+      <w:r>
+        <w:rPr>
+          <w:color w:val="6C95EB"/>
+          <w:sz w:val="18"/>
+          <w:szCs w:val="18"/>
+        </w:rPr>
+        <w:t xml:space="preserve">where </w:t>
+      </w:r>
+      <w:proofErr w:type="spellStart"/>
+      <w:proofErr w:type="gramStart"/>
+      <w:r>
+        <w:rPr>
+          <w:color w:val="C191FF"/>
+          <w:sz w:val="18"/>
+          <w:szCs w:val="18"/>
+        </w:rPr>
+        <w:t>TSelf</w:t>
+      </w:r>
+      <w:proofErr w:type="spellEnd"/>
+      <w:r>
+        <w:rPr>
+          <w:color w:val="C191FF"/>
+          <w:sz w:val="18"/>
+          <w:szCs w:val="18"/>
         </w:rPr>
         <w:t xml:space="preserve"> </w:t>
       </w:r>
+      <w:r>
+        <w:rPr>
+          <w:color w:val="D0D0D0"/>
+          <w:sz w:val="18"/>
+          <w:szCs w:val="18"/>
+        </w:rPr>
+        <w:t>:</w:t>
+      </w:r>
+      <w:proofErr w:type="gramEnd"/>
+      <w:r>
+        <w:rPr>
+          <w:color w:val="D0D0D0"/>
+          <w:sz w:val="18"/>
+          <w:szCs w:val="18"/>
+        </w:rPr>
+        <w:t xml:space="preserve"> </w:t>
+      </w:r>
+      <w:proofErr w:type="spellStart"/>
+      <w:r>
+        <w:rPr>
+          <w:color w:val="C191FF"/>
+          <w:sz w:val="18"/>
+          <w:szCs w:val="18"/>
+        </w:rPr>
+        <w:t>TestTargetManager</w:t>
+      </w:r>
+      <w:proofErr w:type="spellEnd"/>
+      <w:r>
+        <w:rPr>
+          <w:color w:val="BDBDBD"/>
+          <w:sz w:val="18"/>
+          <w:szCs w:val="18"/>
+        </w:rPr>
+        <w:t>&lt;</w:t>
+      </w:r>
+      <w:proofErr w:type="spellStart"/>
+      <w:r>
+        <w:rPr>
+          <w:color w:val="C191FF"/>
+          <w:sz w:val="18"/>
+          <w:szCs w:val="18"/>
+        </w:rPr>
+        <w:t>TSelf</w:t>
+      </w:r>
+      <w:proofErr w:type="spellEnd"/>
+      <w:r>
+        <w:rPr>
+          <w:color w:val="BDBDBD"/>
+          <w:sz w:val="18"/>
+          <w:szCs w:val="18"/>
+        </w:rPr>
+        <w:t xml:space="preserve">, </w:t>
+      </w:r>
+      <w:r>
+        <w:rPr>
+          <w:color w:val="C191FF"/>
+          <w:sz w:val="18"/>
+          <w:szCs w:val="18"/>
+        </w:rPr>
+        <w:t>TI</w:t>
+      </w:r>
+      <w:r>
+        <w:rPr>
+          <w:color w:val="BDBDBD"/>
+          <w:sz w:val="18"/>
+          <w:szCs w:val="18"/>
+        </w:rPr>
+        <w:t xml:space="preserve">, </w:t>
+      </w:r>
+      <w:proofErr w:type="spellStart"/>
+      <w:r>
+        <w:rPr>
+          <w:color w:val="C191FF"/>
+          <w:sz w:val="18"/>
+          <w:szCs w:val="18"/>
+        </w:rPr>
+        <w:t>TIBuilder</w:t>
+      </w:r>
+      <w:proofErr w:type="spellEnd"/>
+      <w:r>
+        <w:rPr>
+          <w:color w:val="BDBDBD"/>
+          <w:sz w:val="18"/>
+          <w:szCs w:val="18"/>
+        </w:rPr>
+        <w:t>&gt;</w:t>
+      </w:r>
+      <w:r>
+        <w:rPr>
+          <w:color w:val="BDBDBD"/>
+          <w:sz w:val="18"/>
+          <w:szCs w:val="18"/>
+        </w:rPr>
+        <w:br/>
+        <w:t xml:space="preserve">    </w:t>
+      </w:r>
+      <w:r>
+        <w:rPr>
+          <w:color w:val="6C95EB"/>
+          <w:sz w:val="18"/>
+          <w:szCs w:val="18"/>
+        </w:rPr>
+        <w:t xml:space="preserve">where </w:t>
+      </w:r>
+      <w:proofErr w:type="spellStart"/>
+      <w:r>
+        <w:rPr>
+          <w:color w:val="C191FF"/>
+          <w:sz w:val="18"/>
+          <w:szCs w:val="18"/>
+        </w:rPr>
+        <w:t>TIBuilder</w:t>
+      </w:r>
+      <w:proofErr w:type="spellEnd"/>
+      <w:r>
+        <w:rPr>
+          <w:color w:val="C191FF"/>
+          <w:sz w:val="18"/>
+          <w:szCs w:val="18"/>
+        </w:rPr>
+        <w:t xml:space="preserve"> </w:t>
+      </w:r>
+      <w:r>
+        <w:rPr>
+          <w:color w:val="D0D0D0"/>
+          <w:sz w:val="18"/>
+          <w:szCs w:val="18"/>
+        </w:rPr>
+        <w:t xml:space="preserve">: </w:t>
+      </w:r>
+      <w:proofErr w:type="spellStart"/>
+      <w:r>
+        <w:rPr>
+          <w:color w:val="C191FF"/>
+          <w:sz w:val="18"/>
+          <w:szCs w:val="18"/>
+        </w:rPr>
+        <w:t>ITargetManager</w:t>
+      </w:r>
+      <w:proofErr w:type="spellEnd"/>
+      <w:r>
+        <w:rPr>
+          <w:color w:val="BDBDBD"/>
+          <w:sz w:val="18"/>
+          <w:szCs w:val="18"/>
+        </w:rPr>
+        <w:t>&lt;</w:t>
+      </w:r>
+      <w:proofErr w:type="spellStart"/>
+      <w:r>
+        <w:rPr>
+          <w:color w:val="C191FF"/>
+          <w:sz w:val="18"/>
+          <w:szCs w:val="18"/>
+        </w:rPr>
+        <w:t>TIBuilder</w:t>
+      </w:r>
+      <w:proofErr w:type="spellEnd"/>
+      <w:r>
+        <w:rPr>
+          <w:color w:val="BDBDBD"/>
+          <w:sz w:val="18"/>
+          <w:szCs w:val="18"/>
+        </w:rPr>
+        <w:t xml:space="preserve">, </w:t>
+      </w:r>
+      <w:r>
+        <w:rPr>
+          <w:color w:val="C191FF"/>
+          <w:sz w:val="18"/>
+          <w:szCs w:val="18"/>
+        </w:rPr>
+        <w:t>TI</w:t>
+      </w:r>
+      <w:r>
+        <w:rPr>
+          <w:color w:val="BDBDBD"/>
+          <w:sz w:val="18"/>
+          <w:szCs w:val="18"/>
+        </w:rPr>
+        <w:t>&gt;</w:t>
+      </w:r>
+      <w:r>
+        <w:rPr>
+          <w:color w:val="BDBDBD"/>
+          <w:sz w:val="18"/>
+          <w:szCs w:val="18"/>
+        </w:rPr>
+        <w:br/>
+        <w:t xml:space="preserve">    </w:t>
+      </w:r>
+      <w:r>
+        <w:rPr>
+          <w:color w:val="6C95EB"/>
+          <w:sz w:val="18"/>
+          <w:szCs w:val="18"/>
+        </w:rPr>
+        <w:t xml:space="preserve">where </w:t>
+      </w:r>
+      <w:r>
+        <w:rPr>
+          <w:color w:val="C191FF"/>
+          <w:sz w:val="18"/>
+          <w:szCs w:val="18"/>
+        </w:rPr>
+        <w:t xml:space="preserve">TI </w:t>
+      </w:r>
+      <w:r>
+        <w:rPr>
+          <w:color w:val="D0D0D0"/>
+          <w:sz w:val="18"/>
+          <w:szCs w:val="18"/>
+        </w:rPr>
+        <w:t xml:space="preserve">: </w:t>
+      </w:r>
+      <w:proofErr w:type="spellStart"/>
+      <w:r>
+        <w:rPr>
+          <w:color w:val="C191FF"/>
+          <w:sz w:val="18"/>
+          <w:szCs w:val="18"/>
+        </w:rPr>
+        <w:t>ITarget</w:t>
+      </w:r>
+      <w:proofErr w:type="spellEnd"/>
+    </w:p>
+    <w:p>
+      <w:pPr>
+        <w:pStyle w:val="HTMLPreformatted"/>
+        <w:shd w:val="clear" w:color="auto" w:fill="262626"/>
+        <w:rPr>
+          <w:color w:val="C191FF"/>
+          <w:sz w:val="18"/>
+          <w:szCs w:val="18"/>
+        </w:rPr>
+      </w:pPr>
+      <w:r>
+        <w:rPr>
+          <w:color w:val="C191FF"/>
+          <w:sz w:val="18"/>
+          <w:szCs w:val="18"/>
+        </w:rPr>
+        <w:t>{</w:t>
+      </w:r>
+    </w:p>
+    <w:p>
+      <w:pPr>
+        <w:pStyle w:val="HTMLPreformatted"/>
+        <w:shd w:val="clear" w:color="auto" w:fill="262626"/>
+        <w:rPr>
+          <w:color w:val="C191FF"/>
+          <w:sz w:val="18"/>
+          <w:szCs w:val="18"/>
+        </w:rPr>
+      </w:pPr>
+    </w:p>
+    <w:p>
+      <w:pPr>
+        <w:pStyle w:val="HTMLPreformatted"/>
+        <w:shd w:val="clear" w:color="auto" w:fill="262626"/>
+        <w:rPr>
+          <w:color w:val="D0D0D0"/>
+          <w:sz w:val="18"/>
+          <w:szCs w:val="18"/>
+        </w:rPr>
+      </w:pPr>
+      <w:r>
+        <w:rPr>
+          <w:color w:val="C191FF"/>
+          <w:sz w:val="18"/>
+          <w:szCs w:val="18"/>
+        </w:rPr>
+        <w:t>}</w:t>
+      </w:r>
+    </w:p>
+    <w:p>
+      <w:pPr>
+        <w:rPr>
+          <w:sz w:val="24"/>
+          <w:szCs w:val="24"/>
+          <w:lang w:bidi="fa-IR"/>
+        </w:rPr>
+      </w:pPr>
+    </w:p>
+    <w:p>
+      <w:pPr>
+        <w:rPr>
+          <w:sz w:val="24"/>
+          <w:szCs w:val="24"/>
+          <w:lang w:bidi="fa-IR"/>
+        </w:rPr>
+      </w:pPr>
+    </w:p>
+    <w:p>
+      <w:pPr>
+        <w:rPr>
+          <w:b/>
+          <w:bCs/>
+          <w:sz w:val="28"/>
+          <w:szCs w:val="28"/>
+          <w:lang w:bidi="fa-IR"/>
+        </w:rPr>
+      </w:pPr>
+    </w:p>
+    <w:p>
+      <w:pPr>
+        <w:rPr>
+          <w:b/>
+          <w:bCs/>
+          <w:sz w:val="28"/>
+          <w:szCs w:val="28"/>
+          <w:lang w:bidi="fa-IR"/>
+        </w:rPr>
+      </w:pPr>
+    </w:p>
+    <w:p>
+      <w:pPr>
+        <w:rPr>
+          <w:b/>
+          <w:bCs/>
+          <w:sz w:val="28"/>
+          <w:szCs w:val="28"/>
+          <w:lang w:bidi="fa-IR"/>
+        </w:rPr>
+      </w:pPr>
+    </w:p>
+    <w:p>
+      <w:pPr>
+        <w:rPr>
+          <w:b/>
+          <w:bCs/>
+          <w:sz w:val="28"/>
+          <w:szCs w:val="28"/>
+          <w:lang w:bidi="fa-IR"/>
+        </w:rPr>
+      </w:pPr>
+    </w:p>
+    <w:p>
+      <w:pPr>
+        <w:rPr>
+          <w:b/>
+          <w:bCs/>
+          <w:sz w:val="28"/>
+          <w:szCs w:val="28"/>
+          <w:lang w:bidi="fa-IR"/>
+        </w:rPr>
+      </w:pPr>
+    </w:p>
+    <w:p>
+      <w:pPr>
+        <w:rPr>
+          <w:b/>
+          <w:bCs/>
+          <w:sz w:val="28"/>
+          <w:szCs w:val="28"/>
+          <w:lang w:bidi="fa-IR"/>
+        </w:rPr>
+      </w:pPr>
+    </w:p>
+    <w:p>
+      <w:pPr>
+        <w:rPr>
+          <w:b/>
+          <w:bCs/>
+          <w:sz w:val="28"/>
+          <w:szCs w:val="28"/>
+          <w:lang w:bidi="fa-IR"/>
+        </w:rPr>
+      </w:pPr>
+    </w:p>
+    <w:p>
+      <w:pPr>
+        <w:rPr>
+          <w:b/>
+          <w:bCs/>
+          <w:sz w:val="28"/>
+          <w:szCs w:val="28"/>
+          <w:lang w:bidi="fa-IR"/>
+        </w:rPr>
+      </w:pPr>
+      <w:r>
+        <w:rPr>
+          <w:b/>
+          <w:bCs/>
+          <w:sz w:val="28"/>
+          <w:szCs w:val="28"/>
+          <w:lang w:bidi="fa-IR"/>
+        </w:rPr>
+        <w:lastRenderedPageBreak/>
+        <w:t>The Polymorphic Test</w:t>
+      </w:r>
+    </w:p>
+    <w:p>
+      <w:pPr>
+        <w:rPr>
+          <w:sz w:val="24"/>
+          <w:szCs w:val="24"/>
+          <w:lang w:bidi="fa-IR"/>
+        </w:rPr>
+      </w:pPr>
+      <w:r>
+        <w:rPr>
+          <w:sz w:val="24"/>
+          <w:szCs w:val="24"/>
+          <w:lang w:bidi="fa-IR"/>
+        </w:rPr>
+        <w:t xml:space="preserve">In a hierarchical model it is desirable to be alerted about the </w:t>
+      </w:r>
+      <w:proofErr w:type="spellStart"/>
+      <w:r>
+        <w:rPr>
+          <w:sz w:val="24"/>
+          <w:szCs w:val="24"/>
+          <w:lang w:bidi="fa-IR"/>
+        </w:rPr>
+        <w:t>Liskov</w:t>
+      </w:r>
+      <w:proofErr w:type="spellEnd"/>
+      <w:r>
+        <w:rPr>
+          <w:sz w:val="24"/>
+          <w:szCs w:val="24"/>
+          <w:lang w:bidi="fa-IR"/>
+        </w:rPr>
+        <w:t xml:space="preserve"> principle. This concern can be answered in tests by following the polymorphism in the tests too. The general approach says that for base type we have tests and also for derived type we have tests too but we provide it by inheritance. In means the derived test class inherit from base type test class.</w:t>
+      </w:r>
+    </w:p>
+    <w:p>
+      <w:pPr>
+        <w:rPr>
+          <w:sz w:val="24"/>
+          <w:szCs w:val="24"/>
+          <w:lang w:bidi="fa-IR"/>
+        </w:rPr>
+      </w:pPr>
+      <w:r>
+        <w:rPr>
+          <w:sz w:val="24"/>
+          <w:szCs w:val="24"/>
+          <w:lang w:bidi="fa-IR"/>
+        </w:rPr>
+        <w:t>Conventions:</w:t>
+      </w:r>
+    </w:p>
+    <w:p>
+      <w:pPr>
+        <w:rPr>
+          <w:sz w:val="24"/>
+          <w:szCs w:val="24"/>
+          <w:lang w:bidi="fa-IR"/>
+        </w:rPr>
+      </w:pPr>
+      <w:r>
+        <w:rPr>
+          <w:sz w:val="24"/>
+          <w:szCs w:val="24"/>
+          <w:lang w:bidi="fa-IR"/>
+        </w:rPr>
+        <w:t xml:space="preserve">. base test class is generic </w:t>
+      </w:r>
+    </w:p>
+    <w:p>
+      <w:pPr>
+        <w:rPr>
+          <w:sz w:val="24"/>
+          <w:szCs w:val="24"/>
+          <w:lang w:bidi="fa-IR"/>
+        </w:rPr>
+      </w:pPr>
+      <w:r>
+        <w:rPr>
+          <w:sz w:val="24"/>
+          <w:szCs w:val="24"/>
+          <w:lang w:bidi="fa-IR"/>
+        </w:rPr>
+        <w:t>. generic base test class is abstract</w:t>
+      </w:r>
+    </w:p>
+    <w:p>
+      <w:pPr>
+        <w:rPr>
+          <w:sz w:val="24"/>
+          <w:szCs w:val="24"/>
+          <w:lang w:bidi="fa-IR"/>
+        </w:rPr>
+      </w:pPr>
+      <w:r>
+        <w:rPr>
+          <w:sz w:val="24"/>
+          <w:szCs w:val="24"/>
+          <w:lang w:bidi="fa-IR"/>
+        </w:rPr>
+        <w:t xml:space="preserve">. generic base test class needs </w:t>
+      </w:r>
+      <w:proofErr w:type="spellStart"/>
+      <w:r>
+        <w:rPr>
+          <w:sz w:val="24"/>
+          <w:szCs w:val="24"/>
+          <w:lang w:bidi="fa-IR"/>
+        </w:rPr>
+        <w:t>TTestManager</w:t>
+      </w:r>
+      <w:proofErr w:type="spellEnd"/>
+      <w:r>
+        <w:rPr>
+          <w:sz w:val="24"/>
+          <w:szCs w:val="24"/>
+          <w:lang w:bidi="fa-IR"/>
+        </w:rPr>
+        <w:t xml:space="preserve"> argument to use it as </w:t>
+      </w:r>
+      <w:proofErr w:type="spellStart"/>
+      <w:r>
+        <w:rPr>
+          <w:sz w:val="24"/>
+          <w:szCs w:val="24"/>
+          <w:lang w:bidi="fa-IR"/>
+        </w:rPr>
+        <w:t>SutBuilder</w:t>
+      </w:r>
+      <w:proofErr w:type="spellEnd"/>
+    </w:p>
+    <w:p>
+      <w:pPr>
+        <w:rPr>
+          <w:sz w:val="24"/>
+          <w:szCs w:val="24"/>
+          <w:lang w:bidi="fa-IR"/>
+        </w:rPr>
+      </w:pPr>
+    </w:p>
+    <w:p>
+      <w:pPr>
+        <w:pStyle w:val="HTMLPreformatted"/>
+        <w:shd w:val="clear" w:color="auto" w:fill="262626"/>
+        <w:rPr>
+          <w:color w:val="C191FF"/>
+          <w:sz w:val="18"/>
+          <w:szCs w:val="18"/>
+        </w:rPr>
+      </w:pPr>
+      <w:r>
+        <w:rPr>
+          <w:color w:val="6C95EB"/>
+          <w:sz w:val="18"/>
+          <w:szCs w:val="18"/>
+        </w:rPr>
+        <w:t xml:space="preserve">public abstract class </w:t>
+      </w:r>
+      <w:proofErr w:type="spellStart"/>
+      <w:r>
+        <w:rPr>
+          <w:color w:val="C191FF"/>
+          <w:sz w:val="18"/>
+          <w:szCs w:val="18"/>
+        </w:rPr>
+        <w:t>TargetTests</w:t>
+      </w:r>
+      <w:proofErr w:type="spellEnd"/>
+      <w:r>
+        <w:rPr>
+          <w:color w:val="BDBDBD"/>
+          <w:sz w:val="18"/>
+          <w:szCs w:val="18"/>
+        </w:rPr>
+        <w:t>&lt;</w:t>
+      </w:r>
+      <w:r>
+        <w:rPr>
+          <w:color w:val="C191FF"/>
+          <w:sz w:val="18"/>
+          <w:szCs w:val="18"/>
+        </w:rPr>
+        <w:t>TM</w:t>
+      </w:r>
+      <w:r>
+        <w:rPr>
+          <w:color w:val="BDBDBD"/>
+          <w:sz w:val="18"/>
+          <w:szCs w:val="18"/>
+        </w:rPr>
+        <w:t xml:space="preserve">, </w:t>
+      </w:r>
+      <w:r>
+        <w:rPr>
+          <w:color w:val="C191FF"/>
+          <w:sz w:val="18"/>
+          <w:szCs w:val="18"/>
+        </w:rPr>
+        <w:t>TI</w:t>
+      </w:r>
+      <w:r>
+        <w:rPr>
+          <w:color w:val="BDBDBD"/>
+          <w:sz w:val="18"/>
+          <w:szCs w:val="18"/>
+        </w:rPr>
+        <w:t xml:space="preserve">, </w:t>
+      </w:r>
+      <w:r>
+        <w:rPr>
+          <w:color w:val="C191FF"/>
+          <w:sz w:val="18"/>
+          <w:szCs w:val="18"/>
+        </w:rPr>
+        <w:t>TIM</w:t>
+      </w:r>
+      <w:r>
+        <w:rPr>
+          <w:color w:val="BDBDBD"/>
+          <w:sz w:val="18"/>
+          <w:szCs w:val="18"/>
+        </w:rPr>
+        <w:t>&gt;</w:t>
+      </w:r>
+      <w:r>
+        <w:rPr>
+          <w:color w:val="BDBDBD"/>
+          <w:sz w:val="18"/>
+          <w:szCs w:val="18"/>
+        </w:rPr>
+        <w:br/>
+        <w:t xml:space="preserve">    </w:t>
+      </w:r>
+      <w:r>
+        <w:rPr>
+          <w:color w:val="6C95EB"/>
+          <w:sz w:val="18"/>
+          <w:szCs w:val="18"/>
+        </w:rPr>
+        <w:t xml:space="preserve">where </w:t>
+      </w:r>
+      <w:proofErr w:type="gramStart"/>
+      <w:r>
+        <w:rPr>
+          <w:color w:val="C191FF"/>
+          <w:sz w:val="18"/>
+          <w:szCs w:val="18"/>
+        </w:rPr>
+        <w:t xml:space="preserve">TM </w:t>
+      </w:r>
+      <w:r>
+        <w:rPr>
+          <w:color w:val="D0D0D0"/>
+          <w:sz w:val="18"/>
+          <w:szCs w:val="18"/>
+        </w:rPr>
+        <w:t>:</w:t>
+      </w:r>
+      <w:proofErr w:type="gramEnd"/>
+      <w:r>
+        <w:rPr>
+          <w:color w:val="D0D0D0"/>
+          <w:sz w:val="18"/>
+          <w:szCs w:val="18"/>
+        </w:rPr>
+        <w:t xml:space="preserve"> </w:t>
+      </w:r>
+      <w:proofErr w:type="spellStart"/>
+      <w:r>
+        <w:rPr>
+          <w:color w:val="C191FF"/>
+          <w:sz w:val="18"/>
+          <w:szCs w:val="18"/>
+        </w:rPr>
+        <w:t>TestTargetManager</w:t>
+      </w:r>
+      <w:proofErr w:type="spellEnd"/>
+      <w:r>
+        <w:rPr>
+          <w:color w:val="BDBDBD"/>
+          <w:sz w:val="18"/>
+          <w:szCs w:val="18"/>
+        </w:rPr>
+        <w:t>&lt;</w:t>
+      </w:r>
+      <w:r>
+        <w:rPr>
+          <w:color w:val="C191FF"/>
+          <w:sz w:val="18"/>
+          <w:szCs w:val="18"/>
+        </w:rPr>
+        <w:t>TM</w:t>
+      </w:r>
+      <w:r>
+        <w:rPr>
+          <w:color w:val="BDBDBD"/>
+          <w:sz w:val="18"/>
+          <w:szCs w:val="18"/>
+        </w:rPr>
+        <w:t xml:space="preserve">, </w:t>
+      </w:r>
+      <w:r>
+        <w:rPr>
+          <w:color w:val="C191FF"/>
+          <w:sz w:val="18"/>
+          <w:szCs w:val="18"/>
+        </w:rPr>
+        <w:t>TI</w:t>
+      </w:r>
+      <w:r>
+        <w:rPr>
+          <w:color w:val="BDBDBD"/>
+          <w:sz w:val="18"/>
+          <w:szCs w:val="18"/>
+        </w:rPr>
+        <w:t xml:space="preserve">, </w:t>
+      </w:r>
+      <w:r>
+        <w:rPr>
+          <w:color w:val="C191FF"/>
+          <w:sz w:val="18"/>
+          <w:szCs w:val="18"/>
+        </w:rPr>
+        <w:t>TIM</w:t>
+      </w:r>
+      <w:r>
+        <w:rPr>
+          <w:color w:val="BDBDBD"/>
+          <w:sz w:val="18"/>
+          <w:szCs w:val="18"/>
+        </w:rPr>
+        <w:t>&gt;</w:t>
+      </w:r>
+      <w:r>
+        <w:rPr>
+          <w:color w:val="BDBDBD"/>
+          <w:sz w:val="18"/>
+          <w:szCs w:val="18"/>
+        </w:rPr>
+        <w:br/>
+        <w:t xml:space="preserve">    </w:t>
+      </w:r>
+      <w:r>
+        <w:rPr>
+          <w:color w:val="6C95EB"/>
+          <w:sz w:val="18"/>
+          <w:szCs w:val="18"/>
+        </w:rPr>
+        <w:t xml:space="preserve">where </w:t>
+      </w:r>
+      <w:r>
+        <w:rPr>
+          <w:color w:val="C191FF"/>
+          <w:sz w:val="18"/>
+          <w:szCs w:val="18"/>
+        </w:rPr>
+        <w:t xml:space="preserve">TIM </w:t>
+      </w:r>
+      <w:r>
+        <w:rPr>
+          <w:color w:val="D0D0D0"/>
+          <w:sz w:val="18"/>
+          <w:szCs w:val="18"/>
+        </w:rPr>
+        <w:t xml:space="preserve">: </w:t>
+      </w:r>
+      <w:proofErr w:type="spellStart"/>
+      <w:r>
+        <w:rPr>
+          <w:color w:val="C191FF"/>
+          <w:sz w:val="18"/>
+          <w:szCs w:val="18"/>
+        </w:rPr>
+        <w:t>ITargetManager</w:t>
+      </w:r>
+      <w:proofErr w:type="spellEnd"/>
+      <w:r>
+        <w:rPr>
+          <w:color w:val="BDBDBD"/>
+          <w:sz w:val="18"/>
+          <w:szCs w:val="18"/>
+        </w:rPr>
+        <w:t>&lt;</w:t>
+      </w:r>
+      <w:r>
+        <w:rPr>
+          <w:color w:val="C191FF"/>
+          <w:sz w:val="18"/>
+          <w:szCs w:val="18"/>
+        </w:rPr>
+        <w:t>TIM</w:t>
+      </w:r>
+      <w:r>
+        <w:rPr>
+          <w:color w:val="BDBDBD"/>
+          <w:sz w:val="18"/>
+          <w:szCs w:val="18"/>
+        </w:rPr>
+        <w:t xml:space="preserve">, </w:t>
+      </w:r>
+      <w:r>
+        <w:rPr>
+          <w:color w:val="C191FF"/>
+          <w:sz w:val="18"/>
+          <w:szCs w:val="18"/>
+        </w:rPr>
+        <w:t>TI</w:t>
+      </w:r>
+      <w:r>
+        <w:rPr>
+          <w:color w:val="BDBDBD"/>
+          <w:sz w:val="18"/>
+          <w:szCs w:val="18"/>
+        </w:rPr>
+        <w:t>&gt;</w:t>
+      </w:r>
+      <w:r>
+        <w:rPr>
+          <w:color w:val="BDBDBD"/>
+          <w:sz w:val="18"/>
+          <w:szCs w:val="18"/>
+        </w:rPr>
+        <w:br/>
+        <w:t xml:space="preserve">    </w:t>
+      </w:r>
+      <w:r>
+        <w:rPr>
+          <w:color w:val="6C95EB"/>
+          <w:sz w:val="18"/>
+          <w:szCs w:val="18"/>
+        </w:rPr>
+        <w:t xml:space="preserve">where </w:t>
+      </w:r>
+      <w:r>
+        <w:rPr>
+          <w:color w:val="C191FF"/>
+          <w:sz w:val="18"/>
+          <w:szCs w:val="18"/>
+        </w:rPr>
+        <w:t xml:space="preserve">TI </w:t>
+      </w:r>
+      <w:r>
+        <w:rPr>
+          <w:color w:val="D0D0D0"/>
+          <w:sz w:val="18"/>
+          <w:szCs w:val="18"/>
+        </w:rPr>
+        <w:t xml:space="preserve">: </w:t>
+      </w:r>
+      <w:proofErr w:type="spellStart"/>
+      <w:r>
+        <w:rPr>
+          <w:color w:val="C191FF"/>
+          <w:sz w:val="18"/>
+          <w:szCs w:val="18"/>
+        </w:rPr>
+        <w:t>ITarget</w:t>
+      </w:r>
+      <w:proofErr w:type="spellEnd"/>
+    </w:p>
+    <w:p>
+      <w:pPr>
+        <w:pStyle w:val="HTMLPreformatted"/>
+        <w:shd w:val="clear" w:color="auto" w:fill="262626"/>
+        <w:rPr>
+          <w:color w:val="C191FF"/>
+          <w:sz w:val="18"/>
+          <w:szCs w:val="18"/>
+        </w:rPr>
+      </w:pPr>
+      <w:r>
+        <w:rPr>
+          <w:color w:val="C191FF"/>
+          <w:sz w:val="18"/>
+          <w:szCs w:val="18"/>
+        </w:rPr>
+        <w:t>{</w:t>
+      </w:r>
+    </w:p>
+    <w:p>
+      <w:pPr>
+        <w:pStyle w:val="HTMLPreformatted"/>
+        <w:shd w:val="clear" w:color="auto" w:fill="262626"/>
+        <w:rPr>
+          <w:color w:val="D0D0D0"/>
+          <w:sz w:val="18"/>
+          <w:szCs w:val="18"/>
+        </w:rPr>
+      </w:pPr>
+      <w:r>
+        <w:rPr>
+          <w:color w:val="C191FF"/>
+          <w:sz w:val="18"/>
+          <w:szCs w:val="18"/>
+        </w:rPr>
+        <w:t xml:space="preserve">        </w:t>
+      </w:r>
+      <w:r>
+        <w:rPr>
+          <w:color w:val="6C95EB"/>
+          <w:sz w:val="18"/>
+          <w:szCs w:val="18"/>
+        </w:rPr>
+        <w:t xml:space="preserve">protected </w:t>
+      </w:r>
+      <w:r>
+        <w:rPr>
+          <w:color w:val="C191FF"/>
+          <w:sz w:val="18"/>
+          <w:szCs w:val="18"/>
+        </w:rPr>
+        <w:t xml:space="preserve">TM </w:t>
+      </w:r>
+      <w:proofErr w:type="spellStart"/>
+      <w:r>
+        <w:rPr>
+          <w:color w:val="66C3CC"/>
+          <w:sz w:val="18"/>
+          <w:szCs w:val="18"/>
+        </w:rPr>
+        <w:t>SutBuilder</w:t>
+      </w:r>
+      <w:proofErr w:type="spellEnd"/>
+      <w:r>
+        <w:rPr>
+          <w:color w:val="BDBDBD"/>
+          <w:sz w:val="18"/>
+          <w:szCs w:val="18"/>
+        </w:rPr>
+        <w:t>;</w:t>
+      </w:r>
+      <w:r>
+        <w:rPr>
+          <w:color w:val="BDBDBD"/>
+          <w:sz w:val="18"/>
+          <w:szCs w:val="18"/>
+        </w:rPr>
+        <w:br/>
+      </w:r>
+      <w:r>
+        <w:rPr>
+          <w:color w:val="6C95EB"/>
+          <w:sz w:val="18"/>
+          <w:szCs w:val="18"/>
+        </w:rPr>
+        <w:t xml:space="preserve">       </w:t>
+      </w:r>
+      <w:r>
+        <w:rPr>
+          <w:color w:val="6C95EB"/>
+          <w:sz w:val="18"/>
+          <w:szCs w:val="18"/>
+        </w:rPr>
+        <w:t xml:space="preserve"> </w:t>
+      </w:r>
+      <w:r>
+        <w:rPr>
+          <w:color w:val="6C95EB"/>
+          <w:sz w:val="18"/>
+          <w:szCs w:val="18"/>
+        </w:rPr>
+        <w:t xml:space="preserve">protected </w:t>
+      </w:r>
+      <w:proofErr w:type="spellStart"/>
+      <w:proofErr w:type="gramStart"/>
+      <w:r>
+        <w:rPr>
+          <w:color w:val="C191FF"/>
+          <w:sz w:val="18"/>
+          <w:szCs w:val="18"/>
+        </w:rPr>
+        <w:t>TargetTests</w:t>
+      </w:r>
+      <w:proofErr w:type="spellEnd"/>
+      <w:r>
+        <w:rPr>
+          <w:color w:val="BDBDBD"/>
+          <w:sz w:val="18"/>
+          <w:szCs w:val="18"/>
+        </w:rPr>
+        <w:t>(</w:t>
+      </w:r>
+      <w:proofErr w:type="gramEnd"/>
+      <w:r>
+        <w:rPr>
+          <w:color w:val="BDBDBD"/>
+          <w:sz w:val="18"/>
+          <w:szCs w:val="18"/>
+        </w:rPr>
+        <w:t>)</w:t>
+      </w:r>
+      <w:r>
+        <w:rPr>
+          <w:color w:val="BDBDBD"/>
+          <w:sz w:val="18"/>
+          <w:szCs w:val="18"/>
+        </w:rPr>
+        <w:br/>
+      </w:r>
+      <w:r>
+        <w:rPr>
+          <w:color w:val="BDBDBD"/>
+          <w:sz w:val="18"/>
+          <w:szCs w:val="18"/>
+        </w:rPr>
+        <w:t xml:space="preserve">        </w:t>
+      </w:r>
+      <w:r>
+        <w:rPr>
+          <w:color w:val="BDBDBD"/>
+          <w:sz w:val="18"/>
+          <w:szCs w:val="18"/>
+        </w:rPr>
+        <w:t>{</w:t>
+      </w:r>
+      <w:r>
+        <w:rPr>
+          <w:color w:val="BDBDBD"/>
+          <w:sz w:val="18"/>
+          <w:szCs w:val="18"/>
+        </w:rPr>
+        <w:br/>
+        <w:t xml:space="preserve">    </w:t>
+      </w:r>
+      <w:r>
+        <w:rPr>
+          <w:color w:val="BDBDBD"/>
+          <w:sz w:val="18"/>
+          <w:szCs w:val="18"/>
+        </w:rPr>
+        <w:t xml:space="preserve">       </w:t>
+      </w:r>
+      <w:proofErr w:type="spellStart"/>
+      <w:r>
+        <w:rPr>
+          <w:color w:val="66C3CC"/>
+          <w:sz w:val="18"/>
+          <w:szCs w:val="18"/>
+        </w:rPr>
+        <w:t>SutBuilder</w:t>
+      </w:r>
+      <w:proofErr w:type="spellEnd"/>
+      <w:r>
+        <w:rPr>
+          <w:color w:val="BDBDBD"/>
+          <w:sz w:val="18"/>
+          <w:szCs w:val="18"/>
+        </w:rPr>
+        <w:t>=</w:t>
+      </w:r>
+      <w:proofErr w:type="spellStart"/>
+      <w:r>
+        <w:rPr>
+          <w:color w:val="C191FF"/>
+          <w:sz w:val="18"/>
+          <w:szCs w:val="18"/>
+        </w:rPr>
+        <w:t>Activator</w:t>
+      </w:r>
+      <w:r>
+        <w:rPr>
+          <w:color w:val="BDBDBD"/>
+          <w:sz w:val="18"/>
+          <w:szCs w:val="18"/>
+        </w:rPr>
+        <w:t>.</w:t>
+      </w:r>
+      <w:r>
+        <w:rPr>
+          <w:color w:val="39CC9B"/>
+          <w:sz w:val="18"/>
+          <w:szCs w:val="18"/>
+        </w:rPr>
+        <w:t>CreateInstance</w:t>
+      </w:r>
+      <w:proofErr w:type="spellEnd"/>
+      <w:r>
+        <w:rPr>
+          <w:color w:val="BDBDBD"/>
+          <w:sz w:val="18"/>
+          <w:szCs w:val="18"/>
+        </w:rPr>
+        <w:t>&lt;</w:t>
+      </w:r>
+      <w:r>
+        <w:rPr>
+          <w:color w:val="C191FF"/>
+          <w:sz w:val="18"/>
+          <w:szCs w:val="18"/>
+        </w:rPr>
+        <w:t>TM</w:t>
+      </w:r>
+      <w:r>
+        <w:rPr>
+          <w:color w:val="BDBDBD"/>
+          <w:sz w:val="18"/>
+          <w:szCs w:val="18"/>
+        </w:rPr>
+        <w:t>&gt;();</w:t>
+      </w:r>
+      <w:r>
+        <w:rPr>
+          <w:color w:val="BDBDBD"/>
+          <w:sz w:val="18"/>
+          <w:szCs w:val="18"/>
+        </w:rPr>
+        <w:br/>
+      </w:r>
+      <w:r>
+        <w:rPr>
+          <w:color w:val="BDBDBD"/>
+          <w:sz w:val="18"/>
+          <w:szCs w:val="18"/>
+        </w:rPr>
+        <w:t xml:space="preserve">        </w:t>
+      </w:r>
+      <w:r>
+        <w:rPr>
+          <w:color w:val="BDBDBD"/>
+          <w:sz w:val="18"/>
+          <w:szCs w:val="18"/>
+        </w:rPr>
+        <w:t>}</w:t>
+      </w:r>
+    </w:p>
+    <w:p>
+      <w:pPr>
+        <w:pStyle w:val="HTMLPreformatted"/>
+        <w:shd w:val="clear" w:color="auto" w:fill="262626"/>
+        <w:rPr>
+          <w:color w:val="C191FF"/>
+          <w:sz w:val="18"/>
+          <w:szCs w:val="18"/>
+        </w:rPr>
+      </w:pPr>
+    </w:p>
+    <w:p>
+      <w:pPr>
+        <w:pStyle w:val="HTMLPreformatted"/>
+        <w:shd w:val="clear" w:color="auto" w:fill="262626"/>
+        <w:rPr>
+          <w:color w:val="D0D0D0"/>
+          <w:sz w:val="18"/>
+          <w:szCs w:val="18"/>
+        </w:rPr>
+      </w:pPr>
+      <w:r>
+        <w:rPr>
+          <w:color w:val="C191FF"/>
+          <w:sz w:val="18"/>
+          <w:szCs w:val="18"/>
+        </w:rPr>
+        <w:t>}</w:t>
+      </w:r>
+    </w:p>
+    <w:p>
+      <w:pPr>
+        <w:rPr>
+          <w:sz w:val="24"/>
+          <w:szCs w:val="24"/>
+          <w:lang w:bidi="fa-IR"/>
+        </w:rPr>
+      </w:pPr>
     </w:p>
     <w:sectPr>
       <w:pgSz w:w="12240" w:h="15840"/>
@@ -1263,6 +2974,126 @@
     </w:sectPr>
   </w:body>
 </w:document>
+</file>
+
+<file path=word/numbering.xml><?xml version="1.0" encoding="utf-8"?>
+<w:numbering xmlns:wpc="http://schemas.microsoft.com/office/word/2010/wordprocessingCanvas" xmlns:cx="http://schemas.microsoft.com/office/drawing/2014/chartex" xmlns:cx1="http://schemas.microsoft.com/office/drawing/2015/9/8/chartex" xmlns:cx2="http://schemas.microsoft.com/office/drawing/2015/10/21/chartex" xmlns:cx3="http://schemas.microsoft.com/office/drawing/2016/5/9/chartex" xmlns:cx4="http://schemas.microsoft.com/office/drawing/2016/5/10/chartex" xmlns:cx5="http://schemas.microsoft.com/office/drawing/2016/5/11/chartex" xmlns:cx6="http://schemas.microsoft.com/office/drawing/2016/5/12/chartex" xmlns:cx7="http://schemas.microsoft.com/office/drawing/2016/5/13/chartex" xmlns:cx8="http://schemas.microsoft.com/office/drawing/2016/5/14/chartex" xmlns:mc="http://schemas.openxmlformats.org/markup-compatibility/2006" xmlns:aink="http://schemas.microsoft.com/office/drawing/2016/ink" xmlns:am3d="http://schemas.microsoft.com/office/drawing/2017/model3d" xmlns:o="urn:schemas-microsoft-com:office:office" xmlns:oel="http://schemas.microsoft.com/office/2019/extlst" xmlns:r="http://schemas.openxmlformats.org/officeDocument/2006/relationships" xmlns:m="http://schemas.openxmlformats.org/officeDocument/2006/math" xmlns:v="urn:schemas-microsoft-com:vml" xmlns:wp14="http://schemas.microsoft.com/office/word/2010/wordprocessingDrawing" xmlns:wp="http://schemas.openxmlformats.org/drawingml/2006/wordprocessingDrawing" xmlns:w10="urn:schemas-microsoft-com:office:word" xmlns:w="http://schemas.openxmlformats.org/wordprocessingml/2006/main" xmlns:w14="http://schemas.microsoft.com/office/word/2010/wordml" xmlns:w15="http://schemas.microsoft.com/office/word/2012/wordml" xmlns:w16cex="http://schemas.microsoft.com/office/word/2018/wordml/cex" xmlns:w16cid="http://schemas.microsoft.com/office/word/2016/wordml/cid" xmlns:w16="http://schemas.microsoft.com/office/word/2018/wordml" xmlns:w16sdtdh="http://schemas.microsoft.com/office/word/2020/wordml/sdtdatahash" xmlns:w16se="http://schemas.microsoft.com/office/word/2015/wordml/symex" xmlns:wpg="http://schemas.microsoft.com/office/word/2010/wordprocessingGroup" xmlns:wpi="http://schemas.microsoft.com/office/word/2010/wordprocessingInk" xmlns:wne="http://schemas.microsoft.com/office/word/2006/wordml" xmlns:wps="http://schemas.microsoft.com/office/word/2010/wordprocessingShape" mc:Ignorable="w14 w15 w16se w16cid w16 w16cex w16sdtdh wp14">
+  <w:abstractNum w:abstractNumId="0" w15:restartNumberingAfterBreak="0">
+    <w:nsid w:val="39DC7044"/>
+    <w:multiLevelType w:val="hybridMultilevel"/>
+    <w:tmpl w:val="010EDA66"/>
+    <w:lvl w:ilvl="0" w:tplc="978671B0">
+      <w:numFmt w:val="bullet"/>
+      <w:lvlText w:val=""/>
+      <w:lvlJc w:val="left"/>
+      <w:pPr>
+        <w:ind w:left="720" w:hanging="360"/>
+      </w:pPr>
+      <w:rPr>
+        <w:rFonts w:ascii="Symbol" w:eastAsiaTheme="minorHAnsi" w:hAnsi="Symbol" w:cstheme="minorBidi" w:hint="default"/>
+      </w:rPr>
+    </w:lvl>
+    <w:lvl w:ilvl="1" w:tplc="04090003" w:tentative="1">
+      <w:start w:val="1"/>
+      <w:numFmt w:val="bullet"/>
+      <w:lvlText w:val="o"/>
+      <w:lvlJc w:val="left"/>
+      <w:pPr>
+        <w:ind w:left="1440" w:hanging="360"/>
+      </w:pPr>
+      <w:rPr>
+        <w:rFonts w:ascii="Courier New" w:hAnsi="Courier New" w:cs="Courier New" w:hint="default"/>
+      </w:rPr>
+    </w:lvl>
+    <w:lvl w:ilvl="2" w:tplc="04090005" w:tentative="1">
+      <w:start w:val="1"/>
+      <w:numFmt w:val="bullet"/>
+      <w:lvlText w:val=""/>
+      <w:lvlJc w:val="left"/>
+      <w:pPr>
+        <w:ind w:left="2160" w:hanging="360"/>
+      </w:pPr>
+      <w:rPr>
+        <w:rFonts w:ascii="Wingdings" w:hAnsi="Wingdings" w:hint="default"/>
+      </w:rPr>
+    </w:lvl>
+    <w:lvl w:ilvl="3" w:tplc="04090001" w:tentative="1">
+      <w:start w:val="1"/>
+      <w:numFmt w:val="bullet"/>
+      <w:lvlText w:val=""/>
+      <w:lvlJc w:val="left"/>
+      <w:pPr>
+        <w:ind w:left="2880" w:hanging="360"/>
+      </w:pPr>
+      <w:rPr>
+        <w:rFonts w:ascii="Symbol" w:hAnsi="Symbol" w:hint="default"/>
+      </w:rPr>
+    </w:lvl>
+    <w:lvl w:ilvl="4" w:tplc="04090003" w:tentative="1">
+      <w:start w:val="1"/>
+      <w:numFmt w:val="bullet"/>
+      <w:lvlText w:val="o"/>
+      <w:lvlJc w:val="left"/>
+      <w:pPr>
+        <w:ind w:left="3600" w:hanging="360"/>
+      </w:pPr>
+      <w:rPr>
+        <w:rFonts w:ascii="Courier New" w:hAnsi="Courier New" w:cs="Courier New" w:hint="default"/>
+      </w:rPr>
+    </w:lvl>
+    <w:lvl w:ilvl="5" w:tplc="04090005" w:tentative="1">
+      <w:start w:val="1"/>
+      <w:numFmt w:val="bullet"/>
+      <w:lvlText w:val=""/>
+      <w:lvlJc w:val="left"/>
+      <w:pPr>
+        <w:ind w:left="4320" w:hanging="360"/>
+      </w:pPr>
+      <w:rPr>
+        <w:rFonts w:ascii="Wingdings" w:hAnsi="Wingdings" w:hint="default"/>
+      </w:rPr>
+    </w:lvl>
+    <w:lvl w:ilvl="6" w:tplc="04090001" w:tentative="1">
+      <w:start w:val="1"/>
+      <w:numFmt w:val="bullet"/>
+      <w:lvlText w:val=""/>
+      <w:lvlJc w:val="left"/>
+      <w:pPr>
+        <w:ind w:left="5040" w:hanging="360"/>
+      </w:pPr>
+      <w:rPr>
+        <w:rFonts w:ascii="Symbol" w:hAnsi="Symbol" w:hint="default"/>
+      </w:rPr>
+    </w:lvl>
+    <w:lvl w:ilvl="7" w:tplc="04090003" w:tentative="1">
+      <w:start w:val="1"/>
+      <w:numFmt w:val="bullet"/>
+      <w:lvlText w:val="o"/>
+      <w:lvlJc w:val="left"/>
+      <w:pPr>
+        <w:ind w:left="5760" w:hanging="360"/>
+      </w:pPr>
+      <w:rPr>
+        <w:rFonts w:ascii="Courier New" w:hAnsi="Courier New" w:cs="Courier New" w:hint="default"/>
+      </w:rPr>
+    </w:lvl>
+    <w:lvl w:ilvl="8" w:tplc="04090005" w:tentative="1">
+      <w:start w:val="1"/>
+      <w:numFmt w:val="bullet"/>
+      <w:lvlText w:val=""/>
+      <w:lvlJc w:val="left"/>
+      <w:pPr>
+        <w:ind w:left="6480" w:hanging="360"/>
+      </w:pPr>
+      <w:rPr>
+        <w:rFonts w:ascii="Wingdings" w:hAnsi="Wingdings" w:hint="default"/>
+      </w:rPr>
+    </w:lvl>
+  </w:abstractNum>
+  <w:num w:numId="1" w16cid:durableId="1976833964">
+    <w:abstractNumId w:val="0"/>
+  </w:num>
+</w:numbering>
 </file>
 
 <file path=word/styles.xml><?xml version="1.0" encoding="utf-8"?>
@@ -1737,6 +3568,17 @@
       <w:szCs w:val="20"/>
     </w:rPr>
   </w:style>
+  <w:style w:type="paragraph" w:styleId="ListParagraph">
+    <w:name w:val="List Paragraph"/>
+    <w:basedOn w:val="Normal"/>
+    <w:uiPriority w:val="34"/>
+    <w:qFormat/>
+    <w:rsid w:val="00652965"/>
+    <w:pPr>
+      <w:ind w:left="720"/>
+      <w:contextualSpacing/>
+    </w:pPr>
+  </w:style>
 </w:styles>
 </file>
 
@@ -2033,4 +3875,16 @@
     </a:ext>
   </a:extLst>
 </a:theme>
+</file>
+
+<file path=customXml/item1.xml><?xml version="1.0" encoding="utf-8"?>
+<b:Sources xmlns:b="http://schemas.openxmlformats.org/officeDocument/2006/bibliography" xmlns="http://schemas.openxmlformats.org/officeDocument/2006/bibliography" SelectedStyle="\APASixthEditionOfficeOnline.xsl" StyleName="APA" Version="6"/>
+</file>
+
+<file path=customXml/itemProps1.xml><?xml version="1.0" encoding="utf-8"?>
+<ds:datastoreItem xmlns:ds="http://schemas.openxmlformats.org/officeDocument/2006/customXml" ds:itemID="{26C8915F-B76C-47D0-A11A-613BA31D1EB6}">
+  <ds:schemaRefs>
+    <ds:schemaRef ds:uri="http://schemas.openxmlformats.org/officeDocument/2006/bibliography"/>
+  </ds:schemaRefs>
+</ds:datastoreItem>
 </file>
</xml_diff>